<commit_message>
Ampliación de la documentación
Se ha anadido el fichero de configuracion que corre el proceso de deep learning
</commit_message>
<xml_diff>
--- a/docs/v1.docx
+++ b/docs/v1.docx
@@ -28,13 +28,8 @@
         <w:t xml:space="preserve">model </w:t>
       </w:r>
       <w:r>
-        <w:t xml:space="preserve">NPC dintre de </w:t>
-      </w:r>
-      <w:proofErr w:type="spellStart"/>
-      <w:r>
-        <w:t>Unity</w:t>
-      </w:r>
-      <w:proofErr w:type="spellEnd"/>
+        <w:t>NPC dintre de Unity</w:t>
+      </w:r>
     </w:p>
     <w:p>
       <w:pPr>
@@ -43,53 +38,12 @@
       <w:r>
         <w:t xml:space="preserve">El NPC l’he representat com un objecte que com a fills te </w:t>
       </w:r>
-      <w:proofErr w:type="spellStart"/>
-      <w:r>
-        <w:rPr>
-          <w:i/>
-          <w:iCs/>
-        </w:rPr>
-        <w:t>AnchorLeft</w:t>
-      </w:r>
-      <w:proofErr w:type="spellEnd"/>
-      <w:r>
-        <w:rPr>
-          <w:i/>
-          <w:iCs/>
-        </w:rPr>
-        <w:t xml:space="preserve">, </w:t>
-      </w:r>
-      <w:proofErr w:type="spellStart"/>
-      <w:r>
-        <w:rPr>
-          <w:i/>
-          <w:iCs/>
-        </w:rPr>
-        <w:t>AnchorRight</w:t>
-      </w:r>
-      <w:proofErr w:type="spellEnd"/>
-      <w:r>
-        <w:rPr>
-          <w:i/>
-          <w:iCs/>
-        </w:rPr>
-        <w:t xml:space="preserve"> </w:t>
-      </w:r>
-      <w:proofErr w:type="spellStart"/>
-      <w:r>
-        <w:rPr>
-          <w:i/>
-          <w:iCs/>
-        </w:rPr>
-        <w:t>and</w:t>
-      </w:r>
-      <w:proofErr w:type="spellEnd"/>
-      <w:r>
-        <w:rPr>
-          <w:i/>
-          <w:iCs/>
-        </w:rPr>
-        <w:t xml:space="preserve"> Agent</w:t>
+      <w:r>
+        <w:rPr>
+          <w:i/>
+          <w:iCs/>
+        </w:rPr>
+        <w:t>AnchorLeft, AnchorRight and Agent</w:t>
       </w:r>
       <w:r>
         <w:t>.</w:t>
@@ -108,77 +62,13 @@
         </w:rPr>
       </w:pPr>
       <w:r>
-        <w:t xml:space="preserve">Els </w:t>
-      </w:r>
-      <w:proofErr w:type="spellStart"/>
-      <w:r>
-        <w:t>Anchors</w:t>
-      </w:r>
-      <w:proofErr w:type="spellEnd"/>
-      <w:r>
-        <w:t xml:space="preserve"> son objectes buits que tenen un component de detecció de </w:t>
-      </w:r>
-      <w:proofErr w:type="spellStart"/>
-      <w:r>
-        <w:t>Collisions</w:t>
-      </w:r>
-      <w:proofErr w:type="spellEnd"/>
-      <w:r>
-        <w:t xml:space="preserve">. El seus comportaments no son de </w:t>
-      </w:r>
-      <w:proofErr w:type="spellStart"/>
-      <w:r>
-        <w:t>collisió</w:t>
-      </w:r>
-      <w:proofErr w:type="spellEnd"/>
-      <w:r>
-        <w:t xml:space="preserve"> típica ja que </w:t>
-      </w:r>
-      <w:proofErr w:type="spellStart"/>
-      <w:r>
-        <w:t>realmente</w:t>
-      </w:r>
-      <w:proofErr w:type="spellEnd"/>
-      <w:r>
-        <w:t xml:space="preserve"> l’Agent mai farà </w:t>
-      </w:r>
-      <w:proofErr w:type="spellStart"/>
-      <w:r>
-        <w:t>collisió</w:t>
-      </w:r>
-      <w:proofErr w:type="spellEnd"/>
-      <w:r>
-        <w:t xml:space="preserve"> real sobre els </w:t>
-      </w:r>
-      <w:proofErr w:type="spellStart"/>
-      <w:r>
-        <w:t>Anchors</w:t>
-      </w:r>
-      <w:proofErr w:type="spellEnd"/>
-      <w:r>
-        <w:t xml:space="preserve">, però </w:t>
+        <w:t xml:space="preserve">Els Anchors son objectes buits que tenen un component de detecció de Collisions. El seus comportaments no son de collisió típica ja que realmente l’Agent mai farà collisió real sobre els Anchors, però </w:t>
       </w:r>
       <w:r>
         <w:t>tindran</w:t>
       </w:r>
       <w:r>
-        <w:t xml:space="preserve"> la propietat de ser </w:t>
-      </w:r>
-      <w:proofErr w:type="spellStart"/>
-      <w:r>
-        <w:t>triggers</w:t>
-      </w:r>
-      <w:proofErr w:type="spellEnd"/>
-      <w:r>
-        <w:t xml:space="preserve"> </w:t>
-      </w:r>
-      <w:proofErr w:type="spellStart"/>
-      <w:r>
-        <w:t>d´events</w:t>
-      </w:r>
-      <w:proofErr w:type="spellEnd"/>
-      <w:r>
-        <w:t>.</w:t>
+        <w:t xml:space="preserve"> la propietat de ser triggers d´events.</w:t>
       </w:r>
     </w:p>
     <w:p>
@@ -193,29 +83,8 @@
       <w:pPr>
         <w:pStyle w:val="Prrafodelista"/>
       </w:pPr>
-      <w:proofErr w:type="spellStart"/>
-      <w:r>
-        <w:t>Unity</w:t>
-      </w:r>
-      <w:proofErr w:type="spellEnd"/>
-      <w:r>
-        <w:t xml:space="preserve"> té una API que permet detectar aquests </w:t>
-      </w:r>
-      <w:proofErr w:type="spellStart"/>
-      <w:r>
-        <w:t>events</w:t>
-      </w:r>
-      <w:proofErr w:type="spellEnd"/>
-      <w:r>
-        <w:t xml:space="preserve"> a </w:t>
-      </w:r>
-      <w:proofErr w:type="spellStart"/>
-      <w:r>
-        <w:t>nivel</w:t>
-      </w:r>
-      <w:proofErr w:type="spellEnd"/>
-      <w:r>
-        <w:t xml:space="preserve"> de C#.</w:t>
+      <w:r>
+        <w:t>Unity té una API que permet detectar aquests events a nivel de C#.</w:t>
       </w:r>
     </w:p>
     <w:p>
@@ -415,36 +284,15 @@
       </w:pPr>
       <w:r>
         <w:lastRenderedPageBreak/>
-        <w:t xml:space="preserve">Com modelitzar un problema fent ús de </w:t>
-      </w:r>
-      <w:proofErr w:type="spellStart"/>
-      <w:r>
-        <w:t>Unity</w:t>
-      </w:r>
-      <w:proofErr w:type="spellEnd"/>
-      <w:r>
-        <w:t xml:space="preserve"> </w:t>
-      </w:r>
-      <w:proofErr w:type="spellStart"/>
-      <w:r>
-        <w:t>MLAgents</w:t>
-      </w:r>
-      <w:proofErr w:type="spellEnd"/>
-    </w:p>
-    <w:p>
-      <w:pPr>
-        <w:pStyle w:val="Prrafodelista"/>
-      </w:pPr>
-      <w:r>
-        <w:t xml:space="preserve">Primer de tot ens em de instal·lar el paquet ML Agents dintre d’un projecte de </w:t>
-      </w:r>
-      <w:proofErr w:type="spellStart"/>
-      <w:r>
-        <w:t>Unity</w:t>
-      </w:r>
-      <w:proofErr w:type="spellEnd"/>
-      <w:r>
-        <w:t xml:space="preserve">. Per </w:t>
+        <w:t>Com modelitzar un problema fent ús de Unity MLAgents</w:t>
+      </w:r>
+    </w:p>
+    <w:p>
+      <w:pPr>
+        <w:pStyle w:val="Prrafodelista"/>
+      </w:pPr>
+      <w:r>
+        <w:t xml:space="preserve">Primer de tot ens em de instal·lar el paquet ML Agents dintre d’un projecte de Unity. Per </w:t>
       </w:r>
       <w:r>
         <w:t>instal·lar</w:t>
@@ -469,29 +317,13 @@
         <w:br/>
       </w:r>
       <w:r>
-        <w:t xml:space="preserve">Jo estic treballant amb la versió </w:t>
-      </w:r>
-      <w:proofErr w:type="spellStart"/>
-      <w:r>
-        <w:t>d’Unity</w:t>
-      </w:r>
-      <w:proofErr w:type="spellEnd"/>
-      <w:r>
-        <w:t xml:space="preserve"> 2021.2.0f1 I amb la versió 2.0.0 de ML Agents. Es important les versions amb les que treballem perquè pot provocar </w:t>
+        <w:t xml:space="preserve">Jo estic treballant amb la versió d’Unity 2021.2.0f1 I amb la versió 2.0.0 de ML Agents. Es important les versions amb les que treballem perquè pot provocar </w:t>
       </w:r>
       <w:r>
         <w:t>problemes</w:t>
       </w:r>
       <w:r>
-        <w:t xml:space="preserve"> de compatibilitat. Al </w:t>
-      </w:r>
-      <w:proofErr w:type="spellStart"/>
-      <w:r>
-        <w:t>repository</w:t>
-      </w:r>
-      <w:proofErr w:type="spellEnd"/>
-      <w:r>
-        <w:t xml:space="preserve"> de </w:t>
+        <w:t xml:space="preserve"> de compatibilitat. Al repository de </w:t>
       </w:r>
       <w:hyperlink r:id="rId7" w:history="1">
         <w:r>
@@ -502,66 +334,17 @@
         </w:r>
       </w:hyperlink>
       <w:r>
-        <w:t xml:space="preserve"> </w:t>
-      </w:r>
-      <w:proofErr w:type="spellStart"/>
-      <w:r>
-        <w:t>d’Unity</w:t>
-      </w:r>
-      <w:proofErr w:type="spellEnd"/>
-      <w:r>
-        <w:t xml:space="preserve"> en l’apartat de </w:t>
-      </w:r>
-      <w:r>
-        <w:rPr>
-          <w:i/>
-          <w:iCs/>
-        </w:rPr>
-        <w:t xml:space="preserve">Releases </w:t>
-      </w:r>
-      <w:proofErr w:type="spellStart"/>
-      <w:r>
-        <w:rPr>
-          <w:i/>
-          <w:iCs/>
-        </w:rPr>
-        <w:t>and</w:t>
-      </w:r>
-      <w:proofErr w:type="spellEnd"/>
-      <w:r>
-        <w:rPr>
-          <w:i/>
-          <w:iCs/>
-        </w:rPr>
-        <w:t xml:space="preserve"> </w:t>
-      </w:r>
-      <w:proofErr w:type="spellStart"/>
-      <w:r>
-        <w:rPr>
-          <w:i/>
-          <w:iCs/>
-        </w:rPr>
-        <w:t>Documentation</w:t>
-      </w:r>
-      <w:proofErr w:type="spellEnd"/>
-      <w:r>
-        <w:t xml:space="preserve"> hi ha la taula de compatibilitats entre </w:t>
-      </w:r>
-      <w:proofErr w:type="spellStart"/>
-      <w:r>
-        <w:t>Unity</w:t>
-      </w:r>
-      <w:proofErr w:type="spellEnd"/>
-      <w:r>
-        <w:t xml:space="preserve"> i la </w:t>
-      </w:r>
-      <w:proofErr w:type="spellStart"/>
-      <w:r>
-        <w:t>dependencia</w:t>
-      </w:r>
-      <w:proofErr w:type="spellEnd"/>
-      <w:r>
-        <w:t>.</w:t>
+        <w:t xml:space="preserve"> d’Unity en l’apartat de </w:t>
+      </w:r>
+      <w:r>
+        <w:rPr>
+          <w:i/>
+          <w:iCs/>
+        </w:rPr>
+        <w:t>Releases and Documentation</w:t>
+      </w:r>
+      <w:r>
+        <w:t xml:space="preserve"> hi ha la taula de compatibilitats entre Unity i la dependencia.</w:t>
       </w:r>
     </w:p>
     <w:p>
@@ -580,31 +363,7 @@
         <w:t>connectar</w:t>
       </w:r>
       <w:r>
-        <w:t xml:space="preserve"> </w:t>
-      </w:r>
-      <w:proofErr w:type="spellStart"/>
-      <w:r>
-        <w:t>Unity</w:t>
-      </w:r>
-      <w:proofErr w:type="spellEnd"/>
-      <w:r>
-        <w:t xml:space="preserve"> amb el procés de </w:t>
-      </w:r>
-      <w:proofErr w:type="spellStart"/>
-      <w:r>
-        <w:t>Deep</w:t>
-      </w:r>
-      <w:proofErr w:type="spellEnd"/>
-      <w:r>
-        <w:t xml:space="preserve"> </w:t>
-      </w:r>
-      <w:proofErr w:type="spellStart"/>
-      <w:r>
-        <w:t>Learning</w:t>
-      </w:r>
-      <w:proofErr w:type="spellEnd"/>
-      <w:r>
-        <w:t xml:space="preserve"> esta especificat en la </w:t>
+        <w:t xml:space="preserve"> Unity amb el procés de Deep Learning esta especificat en la </w:t>
       </w:r>
       <w:r>
         <w:t>següent</w:t>
@@ -624,7 +383,200 @@
         <w:t>.</w:t>
       </w:r>
     </w:p>
-    <w:p/>
+    <w:p>
+      <w:pPr>
+        <w:ind w:left="720"/>
+      </w:pPr>
+      <w:r>
+        <w:t xml:space="preserve">Jo he fet us de l’eina </w:t>
+      </w:r>
+      <w:r>
+        <w:rPr>
+          <w:i/>
+          <w:iCs/>
+        </w:rPr>
+        <w:t xml:space="preserve">venv </w:t>
+      </w:r>
+      <w:r>
+        <w:t xml:space="preserve">de </w:t>
+      </w:r>
+      <w:r>
+        <w:rPr>
+          <w:i/>
+          <w:iCs/>
+        </w:rPr>
+        <w:t>python</w:t>
+      </w:r>
+      <w:r>
+        <w:t xml:space="preserve"> per tenir installat el paquet </w:t>
+      </w:r>
+      <w:r>
+        <w:rPr>
+          <w:i/>
+          <w:iCs/>
+        </w:rPr>
+        <w:t>mlagents-learn</w:t>
+      </w:r>
+      <w:r>
+        <w:t>, aquest es un paquet fet en python.</w:t>
+      </w:r>
+    </w:p>
+    <w:p>
+      <w:pPr>
+        <w:ind w:left="1440" w:hanging="720"/>
+        <w:rPr>
+          <w:u w:val="single"/>
+          <w:lang w:val="en-US"/>
+        </w:rPr>
+      </w:pPr>
+      <w:r>
+        <w:rPr>
+          <w:lang w:val="en-US"/>
+        </w:rPr>
+        <w:t>Important:</w:t>
+      </w:r>
+    </w:p>
+    <w:p>
+      <w:pPr>
+        <w:pStyle w:val="Prrafodelista"/>
+        <w:numPr>
+          <w:ilvl w:val="0"/>
+          <w:numId w:val="3"/>
+        </w:numPr>
+        <w:rPr>
+          <w:lang w:val="en-US"/>
+        </w:rPr>
+      </w:pPr>
+      <w:r>
+        <w:rPr>
+          <w:lang w:val="en-US"/>
+        </w:rPr>
+        <w:t xml:space="preserve">El escalat de temps de mlagents-learn per defecte es de x20, això pot ser configurat </w:t>
+      </w:r>
+      <w:r>
+        <w:rPr>
+          <w:lang w:val="en-US"/>
+        </w:rPr>
+        <w:t>amb l’opció –</w:t>
+      </w:r>
+      <w:proofErr w:type="gramStart"/>
+      <w:r>
+        <w:rPr>
+          <w:lang w:val="en-US"/>
+        </w:rPr>
+        <w:t>time-scale</w:t>
+      </w:r>
+      <w:proofErr w:type="gramEnd"/>
+      <w:r>
+        <w:rPr>
+          <w:lang w:val="en-US"/>
+        </w:rPr>
+        <w:t>.</w:t>
+      </w:r>
+    </w:p>
+    <w:p>
+      <w:pPr>
+        <w:pStyle w:val="Prrafodelista"/>
+        <w:numPr>
+          <w:ilvl w:val="0"/>
+          <w:numId w:val="3"/>
+        </w:numPr>
+        <w:rPr>
+          <w:lang w:val="es-ES"/>
+        </w:rPr>
+      </w:pPr>
+      <w:r>
+        <w:rPr>
+          <w:lang w:val="es-ES"/>
+        </w:rPr>
+        <w:t>Es poden tenir diferents f</w:t>
+      </w:r>
+      <w:r>
+        <w:rPr>
+          <w:lang w:val="es-ES"/>
+        </w:rPr>
+        <w:t>itxers de configuració, per cridar</w:t>
+      </w:r>
+      <w:r>
+        <w:rPr>
+          <w:lang w:val="es-ES"/>
+        </w:rPr>
+        <w:t>-</w:t>
+      </w:r>
+      <w:r>
+        <w:rPr>
+          <w:lang w:val="es-ES"/>
+        </w:rPr>
+        <w:t xml:space="preserve">los quan comença el procés crida la instrucción </w:t>
+      </w:r>
+      <w:r>
+        <w:rPr>
+          <w:i/>
+          <w:iCs/>
+          <w:lang w:val="es-ES"/>
+        </w:rPr>
+        <w:t xml:space="preserve">mlagents-learn </w:t>
+      </w:r>
+      <w:r>
+        <w:rPr>
+          <w:i/>
+          <w:iCs/>
+          <w:lang w:val="es-ES"/>
+        </w:rPr>
+        <w:t>{</w:t>
+      </w:r>
+      <w:r>
+        <w:rPr>
+          <w:i/>
+          <w:iCs/>
+          <w:lang w:val="es-ES"/>
+        </w:rPr>
+        <w:t>FileConfigPath</w:t>
+      </w:r>
+      <w:proofErr w:type="gramStart"/>
+      <w:r>
+        <w:rPr>
+          <w:i/>
+          <w:iCs/>
+          <w:lang w:val="es-ES"/>
+        </w:rPr>
+        <w:t>}.yaml</w:t>
+      </w:r>
+      <w:proofErr w:type="gramEnd"/>
+      <w:r>
+        <w:rPr>
+          <w:i/>
+          <w:iCs/>
+          <w:lang w:val="es-ES"/>
+        </w:rPr>
+        <w:t xml:space="preserve"> –ru</w:t>
+      </w:r>
+      <w:r>
+        <w:rPr>
+          <w:i/>
+          <w:iCs/>
+          <w:lang w:val="es-ES"/>
+        </w:rPr>
+        <w:t>n-id</w:t>
+      </w:r>
+      <w:r>
+        <w:rPr>
+          <w:i/>
+          <w:iCs/>
+          <w:lang w:val="es-ES"/>
+        </w:rPr>
+        <w:t xml:space="preserve"> {ID}.</w:t>
+      </w:r>
+    </w:p>
+    <w:p>
+      <w:pPr>
+        <w:pStyle w:val="Prrafodelista"/>
+        <w:ind w:left="1440"/>
+        <w:rPr>
+          <w:lang w:val="es-ES"/>
+        </w:rPr>
+      </w:pPr>
+    </w:p>
     <w:p>
       <w:pPr>
         <w:pStyle w:val="Prrafodelista"/>
@@ -739,15 +691,7 @@
         <w:t>sobreescrits</w:t>
       </w:r>
       <w:r>
-        <w:t xml:space="preserve"> en la nostra </w:t>
-      </w:r>
-      <w:proofErr w:type="spellStart"/>
-      <w:r>
-        <w:t>clase</w:t>
-      </w:r>
-      <w:proofErr w:type="spellEnd"/>
-      <w:r>
-        <w:t xml:space="preserve"> principal.</w:t>
+        <w:t xml:space="preserve"> en la nostra clase principal.</w:t>
       </w:r>
     </w:p>
     <w:p>
@@ -797,11 +741,9 @@
           <w:numId w:val="2"/>
         </w:numPr>
       </w:pPr>
-      <w:proofErr w:type="spellStart"/>
       <w:r>
         <w:t>Initialize</w:t>
       </w:r>
-      <w:proofErr w:type="spellEnd"/>
     </w:p>
     <w:p>
       <w:pPr>
@@ -811,11 +753,9 @@
           <w:numId w:val="2"/>
         </w:numPr>
       </w:pPr>
-      <w:proofErr w:type="spellStart"/>
       <w:r>
         <w:t>OnEpisodeBegin</w:t>
       </w:r>
-      <w:proofErr w:type="spellEnd"/>
     </w:p>
     <w:p>
       <w:pPr>
@@ -825,11 +765,9 @@
           <w:numId w:val="2"/>
         </w:numPr>
       </w:pPr>
-      <w:proofErr w:type="spellStart"/>
       <w:r>
         <w:t>OnActionReceived</w:t>
       </w:r>
-      <w:proofErr w:type="spellEnd"/>
     </w:p>
     <w:p>
       <w:pPr>
@@ -839,11 +777,9 @@
           <w:numId w:val="2"/>
         </w:numPr>
       </w:pPr>
-      <w:proofErr w:type="spellStart"/>
       <w:r>
         <w:t>CollectObservations</w:t>
       </w:r>
-      <w:proofErr w:type="spellEnd"/>
     </w:p>
     <w:p>
       <w:pPr>
@@ -853,11 +789,9 @@
           <w:numId w:val="2"/>
         </w:numPr>
       </w:pPr>
-      <w:proofErr w:type="spellStart"/>
       <w:r>
         <w:t>Heuristic</w:t>
       </w:r>
-      <w:proofErr w:type="spellEnd"/>
     </w:p>
     <w:p>
       <w:pPr>
@@ -903,7 +837,6 @@
           <w:bCs/>
         </w:rPr>
       </w:pPr>
-      <w:proofErr w:type="spellStart"/>
       <w:r>
         <w:rPr>
           <w:b/>
@@ -911,7 +844,6 @@
         </w:rPr>
         <w:t>Initialize</w:t>
       </w:r>
-      <w:proofErr w:type="spellEnd"/>
     </w:p>
     <w:p>
       <w:pPr>
@@ -937,21 +869,12 @@
       <w:r>
         <w:t xml:space="preserve">Esta pensat per fer </w:t>
       </w:r>
-      <w:proofErr w:type="spellStart"/>
-      <w:r>
-        <w:rPr>
-          <w:i/>
-          <w:iCs/>
-        </w:rPr>
-        <w:t>caching</w:t>
-      </w:r>
-      <w:proofErr w:type="spellEnd"/>
-      <w:r>
-        <w:rPr>
-          <w:i/>
-          <w:iCs/>
-        </w:rPr>
-        <w:t xml:space="preserve"> </w:t>
+      <w:r>
+        <w:rPr>
+          <w:i/>
+          <w:iCs/>
+        </w:rPr>
+        <w:t xml:space="preserve">caching </w:t>
       </w:r>
       <w:r>
         <w:t>d’objectes de la escena o inicialitzar valors.</w:t>
@@ -965,6 +888,7 @@
         <w:rPr>
           <w:noProof/>
         </w:rPr>
+        <w:lastRenderedPageBreak/>
         <w:drawing>
           <wp:inline distT="0" distB="0" distL="0" distR="0" wp14:anchorId="5B984BB8" wp14:editId="58AF3873">
             <wp:extent cx="5731510" cy="1356995"/>
@@ -1019,16 +943,13 @@
           <w:bCs/>
         </w:rPr>
       </w:pPr>
-      <w:proofErr w:type="spellStart"/>
       <w:r>
         <w:rPr>
           <w:b/>
           <w:bCs/>
         </w:rPr>
-        <w:lastRenderedPageBreak/>
         <w:t>OnEpisodeBegin</w:t>
       </w:r>
-      <w:proofErr w:type="spellEnd"/>
     </w:p>
     <w:p>
       <w:pPr>
@@ -1118,15 +1039,7 @@
         <w:t>re calculació</w:t>
       </w:r>
       <w:r>
-        <w:t xml:space="preserve"> de </w:t>
-      </w:r>
-      <w:proofErr w:type="spellStart"/>
-      <w:r>
-        <w:t>target</w:t>
-      </w:r>
-      <w:proofErr w:type="spellEnd"/>
-      <w:r>
-        <w:t xml:space="preserve"> o </w:t>
+        <w:t xml:space="preserve"> de target o </w:t>
       </w:r>
       <w:r>
         <w:t>metes</w:t>
@@ -1281,7 +1194,6 @@
     </w:p>
     <w:p>
       <w:pPr>
-        <w:ind w:left="720"/>
         <w:rPr>
           <w:b/>
           <w:bCs/>
@@ -1296,79 +1208,14 @@
           <w:bCs/>
         </w:rPr>
       </w:pPr>
-    </w:p>
-    <w:p>
-      <w:pPr>
-        <w:ind w:left="720"/>
+      <w:r>
         <w:rPr>
           <w:b/>
           <w:bCs/>
         </w:rPr>
-      </w:pPr>
-    </w:p>
-    <w:p>
-      <w:pPr>
-        <w:ind w:left="720"/>
-        <w:rPr>
-          <w:b/>
-          <w:bCs/>
-        </w:rPr>
-      </w:pPr>
-    </w:p>
-    <w:p>
-      <w:pPr>
-        <w:ind w:left="720"/>
-        <w:rPr>
-          <w:b/>
-          <w:bCs/>
-        </w:rPr>
-      </w:pPr>
-    </w:p>
-    <w:p>
-      <w:pPr>
-        <w:ind w:left="720"/>
-        <w:rPr>
-          <w:b/>
-          <w:bCs/>
-        </w:rPr>
-      </w:pPr>
-    </w:p>
-    <w:p>
-      <w:pPr>
-        <w:ind w:left="720"/>
-        <w:rPr>
-          <w:b/>
-          <w:bCs/>
-        </w:rPr>
-      </w:pPr>
-    </w:p>
-    <w:p>
-      <w:pPr>
-        <w:ind w:left="720"/>
-        <w:rPr>
-          <w:b/>
-          <w:bCs/>
-        </w:rPr>
-      </w:pPr>
-    </w:p>
-    <w:p>
-      <w:pPr>
-        <w:ind w:left="720"/>
-        <w:rPr>
-          <w:b/>
-          <w:bCs/>
-        </w:rPr>
-      </w:pPr>
-      <w:proofErr w:type="spellStart"/>
-      <w:r>
-        <w:rPr>
-          <w:b/>
-          <w:bCs/>
-        </w:rPr>
         <w:lastRenderedPageBreak/>
         <w:t>OnActionReceived</w:t>
       </w:r>
-      <w:proofErr w:type="spellEnd"/>
     </w:p>
     <w:p>
       <w:pPr>
@@ -1395,7 +1242,6 @@
       <w:r>
         <w:t xml:space="preserve"> </w:t>
       </w:r>
-      <w:proofErr w:type="spellStart"/>
       <w:r>
         <w:rPr>
           <w:i/>
@@ -1403,39 +1249,18 @@
         </w:rPr>
         <w:t>ActionBuffer</w:t>
       </w:r>
-      <w:proofErr w:type="spellEnd"/>
-      <w:r>
-        <w:t xml:space="preserve">, </w:t>
-      </w:r>
-      <w:proofErr w:type="spellStart"/>
-      <w:r>
-        <w:t>l’</w:t>
-      </w:r>
-      <w:r>
-        <w:rPr>
-          <w:i/>
-          <w:iCs/>
-        </w:rPr>
-        <w:t>ActionBuffer</w:t>
-      </w:r>
-      <w:proofErr w:type="spellEnd"/>
-      <w:r>
-        <w:rPr>
-          <w:i/>
-          <w:iCs/>
-        </w:rPr>
-        <w:t xml:space="preserve">, </w:t>
-      </w:r>
-      <w:r>
-        <w:t xml:space="preserve">es un objecte que te dos </w:t>
-      </w:r>
-      <w:proofErr w:type="spellStart"/>
-      <w:r>
-        <w:t>arrays</w:t>
-      </w:r>
-      <w:proofErr w:type="spellEnd"/>
-      <w:r>
-        <w:t xml:space="preserve">, un per poder representar valors </w:t>
+      <w:r>
+        <w:t>, l’</w:t>
+      </w:r>
+      <w:r>
+        <w:rPr>
+          <w:i/>
+          <w:iCs/>
+        </w:rPr>
+        <w:t xml:space="preserve">ActionBuffer, </w:t>
+      </w:r>
+      <w:r>
+        <w:t xml:space="preserve">es un objecte que te dos arrays, un per poder representar valors </w:t>
       </w:r>
       <w:r>
         <w:t>continus</w:t>
@@ -1461,15 +1286,7 @@
         <w:t>posició</w:t>
       </w:r>
       <w:r>
-        <w:t xml:space="preserve"> dels </w:t>
-      </w:r>
-      <w:proofErr w:type="spellStart"/>
-      <w:r>
-        <w:t>arrays</w:t>
-      </w:r>
-      <w:proofErr w:type="spellEnd"/>
-      <w:r>
-        <w:t xml:space="preserve"> es </w:t>
+        <w:t xml:space="preserve"> dels arrays es </w:t>
       </w:r>
       <w:r>
         <w:t>simbòlic</w:t>
@@ -1531,64 +1348,64 @@
         <w:t>Aquesta funció pot ser cridada pe</w:t>
       </w:r>
       <w:r>
-        <w:t xml:space="preserve">l motor de </w:t>
-      </w:r>
-      <w:proofErr w:type="spellStart"/>
-      <w:r>
-        <w:t>Deep</w:t>
-      </w:r>
-      <w:proofErr w:type="spellEnd"/>
+        <w:t xml:space="preserve">l motor de Deep Learning o per interacció directa amb un jugador. En cas que el programa estigui corrent en mode d’aprenentatge, </w:t>
+      </w:r>
+      <w:r>
+        <w:t>serà</w:t>
+      </w:r>
+      <w:r>
+        <w:t xml:space="preserve"> el motor de DeepLearning que </w:t>
+      </w:r>
+      <w:r>
+        <w:t xml:space="preserve">li doni </w:t>
+      </w:r>
+      <w:r>
+        <w:t xml:space="preserve">valors a </w:t>
+      </w:r>
+      <w:r>
+        <w:rPr>
+          <w:i/>
+          <w:iCs/>
+        </w:rPr>
+        <w:t>actions.ContinuousActions[0]</w:t>
+      </w:r>
+      <w:r>
+        <w:t xml:space="preserve">. En cas que no estigui aprenent, es a dir corrent en mode </w:t>
+      </w:r>
+      <w:r>
+        <w:rPr>
+          <w:i/>
+          <w:iCs/>
+        </w:rPr>
+        <w:t>Heuristic</w:t>
+      </w:r>
+      <w:r>
+        <w:t xml:space="preserve">, els valors </w:t>
+      </w:r>
+      <w:r>
+        <w:t>seran</w:t>
+      </w:r>
+      <w:r>
+        <w:t xml:space="preserve"> donats </w:t>
+      </w:r>
+      <w:r>
+        <w:t>gracies</w:t>
+      </w:r>
+      <w:r>
+        <w:t xml:space="preserve"> a </w:t>
+      </w:r>
+      <w:r>
+        <w:t>la interacció</w:t>
+      </w:r>
+      <w:r>
+        <w:t xml:space="preserve"> amb la </w:t>
+      </w:r>
+      <w:r>
+        <w:t>funció</w:t>
+      </w:r>
       <w:r>
         <w:t xml:space="preserve"> </w:t>
       </w:r>
-      <w:proofErr w:type="spellStart"/>
-      <w:r>
-        <w:t>Learning</w:t>
-      </w:r>
-      <w:proofErr w:type="spellEnd"/>
-      <w:r>
-        <w:t xml:space="preserve"> o per interacció directa amb un jugador. En cas que el programa estigui corrent en mode d’aprenentatge, </w:t>
-      </w:r>
-      <w:r>
-        <w:t>serà</w:t>
-      </w:r>
-      <w:r>
-        <w:t xml:space="preserve"> el motor de </w:t>
-      </w:r>
-      <w:proofErr w:type="spellStart"/>
-      <w:r>
-        <w:t>DeepLearning</w:t>
-      </w:r>
-      <w:proofErr w:type="spellEnd"/>
-      <w:r>
-        <w:t xml:space="preserve"> que </w:t>
-      </w:r>
-      <w:r>
-        <w:t xml:space="preserve">li doni </w:t>
-      </w:r>
-      <w:r>
-        <w:t xml:space="preserve">valors a </w:t>
-      </w:r>
-      <w:proofErr w:type="spellStart"/>
-      <w:r>
-        <w:rPr>
-          <w:i/>
-          <w:iCs/>
-        </w:rPr>
-        <w:t>actions.ContinuousActions</w:t>
-      </w:r>
-      <w:proofErr w:type="spellEnd"/>
-      <w:r>
-        <w:rPr>
-          <w:i/>
-          <w:iCs/>
-        </w:rPr>
-        <w:t>[0]</w:t>
-      </w:r>
-      <w:r>
-        <w:t xml:space="preserve">. En cas que no estigui aprenent, es a dir corrent en mode </w:t>
-      </w:r>
-      <w:proofErr w:type="spellStart"/>
       <w:r>
         <w:rPr>
           <w:i/>
@@ -1596,43 +1413,6 @@
         </w:rPr>
         <w:t>Heuristic</w:t>
       </w:r>
-      <w:proofErr w:type="spellEnd"/>
-      <w:r>
-        <w:t xml:space="preserve">, els valors </w:t>
-      </w:r>
-      <w:r>
-        <w:t>seran</w:t>
-      </w:r>
-      <w:r>
-        <w:t xml:space="preserve"> donats </w:t>
-      </w:r>
-      <w:r>
-        <w:t>gracies</w:t>
-      </w:r>
-      <w:r>
-        <w:t xml:space="preserve"> a </w:t>
-      </w:r>
-      <w:r>
-        <w:t>la interacció</w:t>
-      </w:r>
-      <w:r>
-        <w:t xml:space="preserve"> amb la </w:t>
-      </w:r>
-      <w:r>
-        <w:t>funció</w:t>
-      </w:r>
-      <w:r>
-        <w:t xml:space="preserve"> </w:t>
-      </w:r>
-      <w:proofErr w:type="spellStart"/>
-      <w:r>
-        <w:rPr>
-          <w:i/>
-          <w:iCs/>
-        </w:rPr>
-        <w:t>Heuristic</w:t>
-      </w:r>
-      <w:proofErr w:type="spellEnd"/>
       <w:r>
         <w:t xml:space="preserve"> que veurem més endavant.</w:t>
       </w:r>
@@ -1650,17 +1430,8 @@
         </w:rPr>
       </w:pPr>
       <w:r>
-        <w:t xml:space="preserve">En cas que estigui corrent en mode d’aprenentatge, el nombre d’elements dels </w:t>
-      </w:r>
-      <w:proofErr w:type="spellStart"/>
-      <w:r>
-        <w:t>arrays</w:t>
-      </w:r>
-      <w:proofErr w:type="spellEnd"/>
-      <w:r>
-        <w:t xml:space="preserve"> de </w:t>
-      </w:r>
-      <w:proofErr w:type="spellStart"/>
+        <w:t xml:space="preserve">En cas que estigui corrent en mode d’aprenentatge, el nombre d’elements dels arrays de </w:t>
+      </w:r>
       <w:r>
         <w:rPr>
           <w:i/>
@@ -1668,20 +1439,11 @@
         </w:rPr>
         <w:t>ActionsBuffer</w:t>
       </w:r>
-      <w:proofErr w:type="spellEnd"/>
       <w:r>
         <w:t xml:space="preserve"> s’han de configurar per fora, ho veurem més tard quan parlem </w:t>
       </w:r>
       <w:r>
-        <w:t xml:space="preserve">sobre la configuració en l’entorn </w:t>
-      </w:r>
-      <w:proofErr w:type="spellStart"/>
-      <w:r>
-        <w:t>d’Unity</w:t>
-      </w:r>
-      <w:proofErr w:type="spellEnd"/>
-      <w:r>
-        <w:t>.</w:t>
+        <w:t>sobre la configuració en l’entorn d’Unity.</w:t>
       </w:r>
     </w:p>
     <w:p>
@@ -1787,7 +1549,6 @@
           <w:bCs/>
         </w:rPr>
       </w:pPr>
-      <w:proofErr w:type="spellStart"/>
       <w:r>
         <w:rPr>
           <w:b/>
@@ -1796,245 +1557,166 @@
         <w:lastRenderedPageBreak/>
         <w:t>CollectObservations</w:t>
       </w:r>
-      <w:proofErr w:type="spellEnd"/>
-    </w:p>
-    <w:p>
-      <w:pPr>
-        <w:ind w:left="720"/>
-      </w:pPr>
-      <w:proofErr w:type="spellStart"/>
-      <w:r>
-        <w:rPr>
-          <w:i/>
-          <w:iCs/>
-        </w:rPr>
-        <w:t>CollectObservations</w:t>
-      </w:r>
-      <w:proofErr w:type="spellEnd"/>
-      <w:r>
-        <w:rPr>
-          <w:i/>
-          <w:iCs/>
-        </w:rPr>
+    </w:p>
+    <w:p>
+      <w:pPr>
+        <w:ind w:left="720"/>
+      </w:pPr>
+      <w:r>
+        <w:rPr>
+          <w:i/>
+          <w:iCs/>
+        </w:rPr>
+        <w:t xml:space="preserve">CollectObservations </w:t>
+      </w:r>
+      <w:r>
+        <w:t xml:space="preserve">es un </w:t>
+      </w:r>
+      <w:r>
+        <w:t>mètode</w:t>
+      </w:r>
+      <w:r>
+        <w:t xml:space="preserve"> que s’executa cada x temps, aquest temps d’execució es configura amb l’eina de Unity.</w:t>
+      </w:r>
+    </w:p>
+    <w:p>
+      <w:pPr>
+        <w:ind w:left="720"/>
+      </w:pPr>
+      <w:r>
+        <w:t xml:space="preserve">Fixat que igual que en el </w:t>
+      </w:r>
+      <w:r>
+        <w:t>mètode</w:t>
+      </w:r>
+      <w:r>
         <w:t xml:space="preserve"> </w:t>
       </w:r>
       <w:r>
-        <w:t xml:space="preserve">es un </w:t>
-      </w:r>
-      <w:r>
-        <w:t>mètode</w:t>
-      </w:r>
-      <w:r>
-        <w:t xml:space="preserve"> que s’executa cada x temps, aquest temps d’execució es configura amb l’eina de </w:t>
-      </w:r>
-      <w:proofErr w:type="spellStart"/>
-      <w:r>
-        <w:t>Unity</w:t>
-      </w:r>
-      <w:proofErr w:type="spellEnd"/>
-      <w:r>
-        <w:t>.</w:t>
-      </w:r>
-    </w:p>
-    <w:p>
-      <w:pPr>
-        <w:ind w:left="720"/>
-      </w:pPr>
-      <w:r>
-        <w:t xml:space="preserve">Fixat que igual que en el </w:t>
-      </w:r>
-      <w:r>
-        <w:t>mètode</w:t>
+        <w:rPr>
+          <w:i/>
+          <w:iCs/>
+        </w:rPr>
+        <w:t>OnActionReceived</w:t>
+      </w:r>
+      <w:r>
+        <w:t xml:space="preserve"> aquest te un </w:t>
+      </w:r>
+      <w:r>
+        <w:t>paràmetre</w:t>
+      </w:r>
+      <w:r>
+        <w:t xml:space="preserve">. En aquest cas no esta pensat per consumir les dades d’aquest </w:t>
+      </w:r>
+      <w:r>
+        <w:t>paràmetres</w:t>
+      </w:r>
+      <w:r>
+        <w:t xml:space="preserve"> sinó per donar informació al motor de DeepLearning.</w:t>
+      </w:r>
+    </w:p>
+    <w:p>
+      <w:pPr>
+        <w:ind w:left="720"/>
+      </w:pPr>
+      <w:r>
+        <w:t xml:space="preserve">Fent ús de la referencia sensor podem fer que cada x temps, el motor de DeepLearning </w:t>
+      </w:r>
+      <w:r>
+        <w:t>sàpiga</w:t>
+      </w:r>
+      <w:r>
+        <w:t xml:space="preserve"> dades </w:t>
+      </w:r>
+      <w:r>
+        <w:t>rellevants</w:t>
+      </w:r>
+      <w:r>
+        <w:t xml:space="preserve"> per que ell pugui resoldre el problema.</w:t>
+      </w:r>
+    </w:p>
+    <w:p>
+      <w:pPr>
+        <w:ind w:left="720"/>
+      </w:pPr>
+      <w:r>
+        <w:t xml:space="preserve">Lo que vaig pensar que seria interesant que observes, es, la </w:t>
+      </w:r>
+      <w:r>
+        <w:t>orientació</w:t>
+      </w:r>
+      <w:r>
+        <w:t xml:space="preserve"> del Agent respecte el target, la distancia del Agent al target, la </w:t>
+      </w:r>
+      <w:r>
+        <w:t>posició</w:t>
+      </w:r>
+      <w:r>
+        <w:t xml:space="preserve"> del target i la velocitat amb la que el Agent es mou.</w:t>
+      </w:r>
+    </w:p>
+    <w:p>
+      <w:pPr>
+        <w:ind w:left="720"/>
+        <w:rPr>
+          <w:u w:val="single"/>
+        </w:rPr>
+      </w:pPr>
+      <w:r>
+        <w:t xml:space="preserve">Es important notar que encara que </w:t>
+      </w:r>
+      <w:r>
+        <w:t>enregistra</w:t>
+      </w:r>
+      <w:r>
+        <w:t xml:space="preserve"> una </w:t>
+      </w:r>
+      <w:r>
+        <w:t>observació</w:t>
+      </w:r>
+      <w:r>
+        <w:t xml:space="preserve"> d’un objecte de tipus Vector2D, no es guarda com una observació sinó com a dos. Això es important </w:t>
+      </w:r>
+      <w:r>
+        <w:t>perquè</w:t>
+      </w:r>
+      <w:r>
+        <w:t xml:space="preserve"> de la mateixa manera que he explicat abans del </w:t>
+      </w:r>
+      <w:r>
+        <w:rPr>
+          <w:i/>
+          <w:iCs/>
+        </w:rPr>
+        <w:t>ActionBuffer</w:t>
+      </w:r>
+      <w:r>
+        <w:t xml:space="preserve"> s’aplica a</w:t>
+      </w:r>
+      <w:r>
+        <w:t xml:space="preserve">l </w:t>
+      </w:r>
+      <w:r>
+        <w:rPr>
+          <w:i/>
+          <w:iCs/>
+        </w:rPr>
+        <w:t>VectorSensor.</w:t>
+      </w:r>
+      <w:r>
+        <w:t xml:space="preserve"> Hem de saber quantes observacions es fan </w:t>
+      </w:r>
+      <w:r>
+        <w:t>realment</w:t>
       </w:r>
       <w:r>
         <w:t xml:space="preserve"> </w:t>
       </w:r>
-      <w:proofErr w:type="spellStart"/>
-      <w:r>
-        <w:rPr>
-          <w:i/>
-          <w:iCs/>
-        </w:rPr>
-        <w:t>OnActionReceived</w:t>
-      </w:r>
-      <w:proofErr w:type="spellEnd"/>
-      <w:r>
-        <w:t xml:space="preserve"> aquest te un </w:t>
-      </w:r>
-      <w:r>
-        <w:t>paràmetre</w:t>
-      </w:r>
-      <w:r>
-        <w:t xml:space="preserve">. En aquest cas no esta pensat per consumir les dades d’aquest </w:t>
-      </w:r>
-      <w:r>
-        <w:t>paràmetres</w:t>
-      </w:r>
-      <w:r>
-        <w:t xml:space="preserve"> sinó per donar informació al motor de </w:t>
-      </w:r>
-      <w:proofErr w:type="spellStart"/>
-      <w:r>
-        <w:t>DeepLearning</w:t>
-      </w:r>
-      <w:proofErr w:type="spellEnd"/>
-      <w:r>
-        <w:t>.</w:t>
-      </w:r>
-    </w:p>
-    <w:p>
-      <w:pPr>
-        <w:ind w:left="720"/>
-      </w:pPr>
-      <w:r>
-        <w:t xml:space="preserve">Fent ús de la referencia sensor podem fer que cada x temps, el motor de </w:t>
-      </w:r>
-      <w:proofErr w:type="spellStart"/>
-      <w:r>
-        <w:t>DeepLearning</w:t>
-      </w:r>
-      <w:proofErr w:type="spellEnd"/>
-      <w:r>
-        <w:t xml:space="preserve"> </w:t>
-      </w:r>
-      <w:r>
-        <w:t>sàpiga</w:t>
-      </w:r>
-      <w:r>
-        <w:t xml:space="preserve"> dades </w:t>
-      </w:r>
-      <w:r>
-        <w:t>rellevants</w:t>
-      </w:r>
-      <w:r>
-        <w:t xml:space="preserve"> per que ell pugui resoldre el problema.</w:t>
-      </w:r>
-    </w:p>
-    <w:p>
-      <w:pPr>
-        <w:ind w:left="720"/>
-      </w:pPr>
-      <w:r>
-        <w:t xml:space="preserve">Lo que vaig pensar que seria interesant que observes, es, la </w:t>
-      </w:r>
-      <w:r>
-        <w:t>orientació</w:t>
-      </w:r>
-      <w:r>
-        <w:t xml:space="preserve"> del Agent respecte el </w:t>
-      </w:r>
-      <w:proofErr w:type="spellStart"/>
-      <w:r>
-        <w:t>target</w:t>
-      </w:r>
-      <w:proofErr w:type="spellEnd"/>
-      <w:r>
-        <w:t xml:space="preserve">, la distancia del Agent al </w:t>
-      </w:r>
-      <w:proofErr w:type="spellStart"/>
-      <w:r>
-        <w:t>target</w:t>
-      </w:r>
-      <w:proofErr w:type="spellEnd"/>
-      <w:r>
-        <w:t xml:space="preserve">, la </w:t>
-      </w:r>
-      <w:r>
-        <w:t>posició</w:t>
-      </w:r>
-      <w:r>
-        <w:t xml:space="preserve"> del </w:t>
-      </w:r>
-      <w:proofErr w:type="spellStart"/>
-      <w:r>
-        <w:t>target</w:t>
-      </w:r>
-      <w:proofErr w:type="spellEnd"/>
-      <w:r>
-        <w:t xml:space="preserve"> i la velocitat amb la que el Agent es mou.</w:t>
-      </w:r>
-    </w:p>
-    <w:p>
-      <w:pPr>
-        <w:ind w:left="720"/>
-        <w:rPr>
-          <w:u w:val="single"/>
-        </w:rPr>
-      </w:pPr>
-      <w:r>
-        <w:t xml:space="preserve">Es important notar que encara que </w:t>
-      </w:r>
-      <w:r>
-        <w:t>enregistra</w:t>
-      </w:r>
-      <w:r>
-        <w:t xml:space="preserve"> una </w:t>
-      </w:r>
-      <w:r>
-        <w:t>observació</w:t>
-      </w:r>
-      <w:r>
-        <w:t xml:space="preserve"> d’un objecte de tipus Vector2D, no es guarda com una observació sinó com a dos. Això es important </w:t>
-      </w:r>
       <w:r>
         <w:t>perquè</w:t>
       </w:r>
       <w:r>
-        <w:t xml:space="preserve"> de la mateixa manera que he explicat abans del </w:t>
-      </w:r>
-      <w:proofErr w:type="spellStart"/>
-      <w:r>
-        <w:rPr>
-          <w:i/>
-          <w:iCs/>
-        </w:rPr>
-        <w:t>ActionBuffer</w:t>
-      </w:r>
-      <w:proofErr w:type="spellEnd"/>
-      <w:r>
-        <w:t xml:space="preserve"> s’aplica a</w:t>
-      </w:r>
-      <w:r>
-        <w:t xml:space="preserve">l </w:t>
-      </w:r>
-      <w:proofErr w:type="spellStart"/>
-      <w:r>
-        <w:rPr>
-          <w:i/>
-          <w:iCs/>
-        </w:rPr>
-        <w:t>VectorSensor</w:t>
-      </w:r>
-      <w:proofErr w:type="spellEnd"/>
-      <w:r>
-        <w:rPr>
-          <w:i/>
-          <w:iCs/>
-        </w:rPr>
-        <w:t>.</w:t>
-      </w:r>
-      <w:r>
-        <w:t xml:space="preserve"> Hem de saber quantes observacions es fan </w:t>
-      </w:r>
-      <w:r>
-        <w:t>realment</w:t>
-      </w:r>
-      <w:r>
-        <w:t xml:space="preserve"> </w:t>
-      </w:r>
-      <w:r>
-        <w:t>perquè</w:t>
-      </w:r>
-      <w:r>
-        <w:t xml:space="preserve"> desprès amb </w:t>
-      </w:r>
-      <w:proofErr w:type="spellStart"/>
-      <w:r>
-        <w:t>Unity</w:t>
-      </w:r>
-      <w:proofErr w:type="spellEnd"/>
-      <w:r>
-        <w:t xml:space="preserve"> em de </w:t>
+        <w:t xml:space="preserve"> desprès amb Unity em de </w:t>
       </w:r>
       <w:r>
         <w:t>configura</w:t>
@@ -2110,7 +1792,6 @@
           <w:bCs/>
         </w:rPr>
       </w:pPr>
-      <w:proofErr w:type="spellStart"/>
       <w:r>
         <w:rPr>
           <w:b/>
@@ -2119,7 +1800,6 @@
         <w:lastRenderedPageBreak/>
         <w:t>Heuristic</w:t>
       </w:r>
-      <w:proofErr w:type="spellEnd"/>
     </w:p>
     <w:p>
       <w:pPr>
@@ -2132,99 +1812,74 @@
         <w:t>mètode</w:t>
       </w:r>
       <w:r>
+        <w:t xml:space="preserve"> d’</w:t>
+      </w:r>
+      <w:r>
+        <w:rPr>
+          <w:i/>
+          <w:iCs/>
+        </w:rPr>
+        <w:t>Heuristic</w:t>
+      </w:r>
+      <w:r>
+        <w:t xml:space="preserve"> permet interactuar amb el jugador. Fixat que te la mateixa estructura de dades com a </w:t>
+      </w:r>
+      <w:r>
+        <w:t>paràmetre</w:t>
+      </w:r>
+      <w:r>
+        <w:t xml:space="preserve">, el </w:t>
+      </w:r>
+      <w:r>
+        <w:rPr>
+          <w:i/>
+          <w:iCs/>
+        </w:rPr>
+        <w:t>ActionBuffers</w:t>
+      </w:r>
+      <w:r>
+        <w:t>.</w:t>
+      </w:r>
+      <w:r>
+        <w:br/>
+      </w:r>
+      <w:r>
+        <w:t xml:space="preserve">Com he explicat </w:t>
+      </w:r>
+      <w:r>
+        <w:t>prèviament</w:t>
+      </w:r>
+      <w:r>
+        <w:t xml:space="preserve">, el </w:t>
+      </w:r>
+      <w:r>
+        <w:t>mètode</w:t>
+      </w:r>
+      <w:r>
         <w:t xml:space="preserve"> </w:t>
       </w:r>
-      <w:proofErr w:type="spellStart"/>
-      <w:r>
-        <w:t>d’</w:t>
-      </w:r>
-      <w:r>
-        <w:rPr>
-          <w:i/>
-          <w:iCs/>
-        </w:rPr>
-        <w:t>Heuristic</w:t>
-      </w:r>
-      <w:proofErr w:type="spellEnd"/>
-      <w:r>
-        <w:t xml:space="preserve"> permet interactuar amb el jugador. Fixat que te la mateixa estructura de dades com a </w:t>
-      </w:r>
-      <w:r>
-        <w:t>paràmetre</w:t>
-      </w:r>
-      <w:r>
-        <w:t xml:space="preserve">, el </w:t>
-      </w:r>
-      <w:proofErr w:type="spellStart"/>
-      <w:r>
-        <w:rPr>
-          <w:i/>
-          <w:iCs/>
-        </w:rPr>
-        <w:t>ActionBuffers</w:t>
-      </w:r>
-      <w:proofErr w:type="spellEnd"/>
+      <w:r>
+        <w:rPr>
+          <w:i/>
+          <w:iCs/>
+        </w:rPr>
+        <w:t>OnActionReceived</w:t>
+      </w:r>
+      <w:r>
+        <w:t xml:space="preserve"> interactúa tant amb el motor de DeepLearning com amb el jugador, i amb el jugador s’interactua </w:t>
+      </w:r>
+      <w:r>
+        <w:t>mitjan</w:t>
+      </w:r>
+      <w:r>
+        <w:t xml:space="preserve"> aquest </w:t>
+      </w:r>
+      <w:r>
+        <w:t>mètode</w:t>
+      </w:r>
       <w:r>
         <w:t>.</w:t>
       </w:r>
-      <w:r>
-        <w:br/>
-      </w:r>
-      <w:r>
-        <w:t xml:space="preserve">Com he explicat </w:t>
-      </w:r>
-      <w:r>
-        <w:t>prèviament</w:t>
-      </w:r>
-      <w:r>
-        <w:t xml:space="preserve">, el </w:t>
-      </w:r>
-      <w:r>
-        <w:t>mètode</w:t>
-      </w:r>
-      <w:r>
-        <w:t xml:space="preserve"> </w:t>
-      </w:r>
-      <w:proofErr w:type="spellStart"/>
-      <w:r>
-        <w:rPr>
-          <w:i/>
-          <w:iCs/>
-        </w:rPr>
-        <w:t>OnActionReceived</w:t>
-      </w:r>
-      <w:proofErr w:type="spellEnd"/>
-      <w:r>
-        <w:t xml:space="preserve"> </w:t>
-      </w:r>
-      <w:proofErr w:type="spellStart"/>
-      <w:r>
-        <w:t>interactúa</w:t>
-      </w:r>
-      <w:proofErr w:type="spellEnd"/>
-      <w:r>
-        <w:t xml:space="preserve"> tant amb el motor de </w:t>
-      </w:r>
-      <w:proofErr w:type="spellStart"/>
-      <w:r>
-        <w:t>DeepLearning</w:t>
-      </w:r>
-      <w:proofErr w:type="spellEnd"/>
-      <w:r>
-        <w:t xml:space="preserve"> com amb el jugador, i amb el jugador s’interactua </w:t>
-      </w:r>
-      <w:r>
-        <w:t>mitjan</w:t>
-      </w:r>
-      <w:r>
-        <w:t xml:space="preserve"> aquest </w:t>
-      </w:r>
-      <w:r>
-        <w:t>mètode</w:t>
-      </w:r>
-      <w:r>
-        <w:t>.</w:t>
-      </w:r>
     </w:p>
     <w:p>
       <w:pPr>
@@ -2233,64 +1888,22 @@
       <w:r>
         <w:t xml:space="preserve">Les modificacions sobre l’estructura </w:t>
       </w:r>
-      <w:proofErr w:type="spellStart"/>
-      <w:r>
-        <w:rPr>
-          <w:i/>
-          <w:iCs/>
-        </w:rPr>
-        <w:t>ActionsBuffers</w:t>
-      </w:r>
-      <w:proofErr w:type="spellEnd"/>
-      <w:r>
-        <w:rPr>
-          <w:i/>
-          <w:iCs/>
-        </w:rPr>
-        <w:t xml:space="preserve"> </w:t>
-      </w:r>
-      <w:r>
-        <w:t xml:space="preserve">de </w:t>
-      </w:r>
-      <w:proofErr w:type="spellStart"/>
-      <w:r>
-        <w:t>Heuristics</w:t>
-      </w:r>
-      <w:proofErr w:type="spellEnd"/>
-      <w:r>
-        <w:t xml:space="preserve"> </w:t>
-      </w:r>
-      <w:proofErr w:type="spellStart"/>
-      <w:r>
-        <w:t>serán</w:t>
-      </w:r>
-      <w:proofErr w:type="spellEnd"/>
-      <w:r>
-        <w:t xml:space="preserve"> rebudes en el </w:t>
-      </w:r>
-      <w:proofErr w:type="spellStart"/>
-      <w:r>
-        <w:t>método</w:t>
-      </w:r>
-      <w:proofErr w:type="spellEnd"/>
-      <w:r>
-        <w:t xml:space="preserve"> </w:t>
-      </w:r>
-      <w:proofErr w:type="spellStart"/>
-      <w:r>
-        <w:rPr>
-          <w:i/>
-          <w:iCs/>
-        </w:rPr>
-        <w:t>OnActionReceived</w:t>
-      </w:r>
-      <w:proofErr w:type="spellEnd"/>
-      <w:r>
-        <w:rPr>
-          <w:i/>
-          <w:iCs/>
-        </w:rPr>
-        <w:t>.</w:t>
+      <w:r>
+        <w:rPr>
+          <w:i/>
+          <w:iCs/>
+        </w:rPr>
+        <w:t xml:space="preserve">ActionsBuffers </w:t>
+      </w:r>
+      <w:r>
+        <w:t xml:space="preserve">de Heuristics serán rebudes en el método </w:t>
+      </w:r>
+      <w:r>
+        <w:rPr>
+          <w:i/>
+          <w:iCs/>
+        </w:rPr>
+        <w:t>OnActionReceived.</w:t>
       </w:r>
     </w:p>
     <w:p>
@@ -2300,31 +1913,13 @@
       <w:r>
         <w:t xml:space="preserve">Com només em fixo en els moviments laterals, en la primera posició del </w:t>
       </w:r>
-      <w:proofErr w:type="spellStart"/>
-      <w:r>
-        <w:rPr>
-          <w:i/>
-          <w:iCs/>
-        </w:rPr>
-        <w:t>continuos</w:t>
-      </w:r>
-      <w:proofErr w:type="spellEnd"/>
-      <w:r>
-        <w:rPr>
-          <w:i/>
-          <w:iCs/>
-        </w:rPr>
-        <w:t xml:space="preserve"> </w:t>
-      </w:r>
-      <w:proofErr w:type="spellStart"/>
-      <w:r>
-        <w:rPr>
-          <w:i/>
-          <w:iCs/>
-        </w:rPr>
-        <w:t>actions</w:t>
-      </w:r>
-      <w:proofErr w:type="spellEnd"/>
+      <w:r>
+        <w:rPr>
+          <w:i/>
+          <w:iCs/>
+        </w:rPr>
+        <w:t>continuos actions</w:t>
+      </w:r>
       <w:r>
         <w:t xml:space="preserve"> ha de a</w:t>
       </w:r>
@@ -2387,6 +1982,920 @@
         </w:drawing>
       </w:r>
     </w:p>
+    <w:p>
+      <w:pPr>
+        <w:pStyle w:val="Prrafodelista"/>
+        <w:numPr>
+          <w:ilvl w:val="0"/>
+          <w:numId w:val="1"/>
+        </w:numPr>
+      </w:pPr>
+      <w:r>
+        <w:t>Asdf</w:t>
+      </w:r>
+    </w:p>
+    <w:p>
+      <w:pPr>
+        <w:pStyle w:val="Prrafodelista"/>
+        <w:ind w:left="1440" w:hanging="720"/>
+      </w:pPr>
+      <w:r>
+        <w:rPr>
+          <w:noProof/>
+        </w:rPr>
+        <w:drawing>
+          <wp:inline distT="0" distB="0" distL="0" distR="0" wp14:anchorId="41E0B25D" wp14:editId="6279A62A">
+            <wp:extent cx="5731510" cy="1999615"/>
+            <wp:effectExtent l="0" t="0" r="2540" b="635"/>
+            <wp:docPr id="10" name="Imagen 10" descr="Imagen que contiene edificio, gabinete, puerta, hombre&#10;&#10;Descripción generada automáticamente"/>
+            <wp:cNvGraphicFramePr>
+              <a:graphicFrameLocks xmlns:a="http://schemas.openxmlformats.org/drawingml/2006/main" noChangeAspect="1"/>
+            </wp:cNvGraphicFramePr>
+            <a:graphic xmlns:a="http://schemas.openxmlformats.org/drawingml/2006/main">
+              <a:graphicData uri="http://schemas.openxmlformats.org/drawingml/2006/picture">
+                <pic:pic xmlns:pic="http://schemas.openxmlformats.org/drawingml/2006/picture">
+                  <pic:nvPicPr>
+                    <pic:cNvPr id="10" name="Imagen 10" descr="Imagen que contiene edificio, gabinete, puerta, hombre&#10;&#10;Descripción generada automáticamente"/>
+                    <pic:cNvPicPr/>
+                  </pic:nvPicPr>
+                  <pic:blipFill>
+                    <a:blip r:embed="rId14"/>
+                    <a:stretch>
+                      <a:fillRect/>
+                    </a:stretch>
+                  </pic:blipFill>
+                  <pic:spPr>
+                    <a:xfrm>
+                      <a:off x="0" y="0"/>
+                      <a:ext cx="5731510" cy="1999615"/>
+                    </a:xfrm>
+                    <a:prstGeom prst="rect">
+                      <a:avLst/>
+                    </a:prstGeom>
+                  </pic:spPr>
+                </pic:pic>
+              </a:graphicData>
+            </a:graphic>
+          </wp:inline>
+        </w:drawing>
+      </w:r>
+    </w:p>
+    <w:p>
+      <w:pPr>
+        <w:pStyle w:val="Prrafodelista"/>
+        <w:rPr>
+          <w:i/>
+          <w:iCs/>
+        </w:rPr>
+      </w:pPr>
+    </w:p>
+    <w:p>
+      <w:pPr>
+        <w:pStyle w:val="Prrafodelista"/>
+        <w:rPr>
+          <w:i/>
+          <w:iCs/>
+        </w:rPr>
+      </w:pPr>
+    </w:p>
+    <w:p>
+      <w:pPr>
+        <w:pStyle w:val="Prrafodelista"/>
+        <w:rPr>
+          <w:i/>
+          <w:iCs/>
+        </w:rPr>
+      </w:pPr>
+    </w:p>
+    <w:p>
+      <w:pPr>
+        <w:pStyle w:val="Prrafodelista"/>
+        <w:rPr>
+          <w:i/>
+          <w:iCs/>
+        </w:rPr>
+      </w:pPr>
+    </w:p>
+    <w:p>
+      <w:pPr>
+        <w:pStyle w:val="Prrafodelista"/>
+        <w:rPr>
+          <w:i/>
+          <w:iCs/>
+        </w:rPr>
+      </w:pPr>
+    </w:p>
+    <w:p>
+      <w:pPr>
+        <w:pStyle w:val="Prrafodelista"/>
+        <w:rPr>
+          <w:i/>
+          <w:iCs/>
+        </w:rPr>
+      </w:pPr>
+    </w:p>
+    <w:p>
+      <w:pPr>
+        <w:pStyle w:val="Prrafodelista"/>
+        <w:rPr>
+          <w:i/>
+          <w:iCs/>
+        </w:rPr>
+      </w:pPr>
+    </w:p>
+    <w:p>
+      <w:pPr>
+        <w:pStyle w:val="Prrafodelista"/>
+        <w:rPr>
+          <w:i/>
+          <w:iCs/>
+        </w:rPr>
+      </w:pPr>
+    </w:p>
+    <w:p>
+      <w:pPr>
+        <w:pStyle w:val="Prrafodelista"/>
+        <w:rPr>
+          <w:i/>
+          <w:iCs/>
+        </w:rPr>
+      </w:pPr>
+    </w:p>
+    <w:p>
+      <w:pPr>
+        <w:pStyle w:val="Prrafodelista"/>
+        <w:rPr>
+          <w:i/>
+          <w:iCs/>
+        </w:rPr>
+      </w:pPr>
+    </w:p>
+    <w:p>
+      <w:pPr>
+        <w:pStyle w:val="Prrafodelista"/>
+        <w:rPr>
+          <w:i/>
+          <w:iCs/>
+        </w:rPr>
+      </w:pPr>
+    </w:p>
+    <w:p>
+      <w:pPr>
+        <w:pStyle w:val="Prrafodelista"/>
+        <w:rPr>
+          <w:i/>
+          <w:iCs/>
+        </w:rPr>
+      </w:pPr>
+    </w:p>
+    <w:p>
+      <w:pPr>
+        <w:pStyle w:val="Prrafodelista"/>
+        <w:rPr>
+          <w:i/>
+          <w:iCs/>
+        </w:rPr>
+      </w:pPr>
+    </w:p>
+    <w:p>
+      <w:pPr>
+        <w:pStyle w:val="Prrafodelista"/>
+        <w:rPr>
+          <w:i/>
+          <w:iCs/>
+        </w:rPr>
+      </w:pPr>
+    </w:p>
+    <w:p>
+      <w:pPr>
+        <w:ind w:left="360"/>
+        <w:rPr>
+          <w:i/>
+          <w:iCs/>
+        </w:rPr>
+      </w:pPr>
+    </w:p>
+    <w:p>
+      <w:pPr>
+        <w:rPr>
+          <w:i/>
+          <w:iCs/>
+        </w:rPr>
+      </w:pPr>
+    </w:p>
+    <w:p>
+      <w:pPr>
+        <w:pStyle w:val="Prrafodelista"/>
+        <w:numPr>
+          <w:ilvl w:val="0"/>
+          <w:numId w:val="1"/>
+        </w:numPr>
+        <w:rPr>
+          <w:i/>
+          <w:iCs/>
+        </w:rPr>
+      </w:pPr>
+      <w:r>
+        <w:rPr>
+          <w:i/>
+          <w:iCs/>
+        </w:rPr>
+        <w:lastRenderedPageBreak/>
+        <w:t>Veure estadístiques del procés de DeepLearning en temps real amb TensorBoard</w:t>
+      </w:r>
+    </w:p>
+    <w:p>
+      <w:pPr>
+        <w:pStyle w:val="Prrafodelista"/>
+      </w:pPr>
+    </w:p>
+    <w:p>
+      <w:pPr>
+        <w:pStyle w:val="Prrafodelista"/>
+        <w:rPr>
+          <w:lang w:val="es-ES"/>
+        </w:rPr>
+      </w:pPr>
+      <w:r>
+        <w:t>A aquestes altures ja em entrenat el nostre model. Al moment d’instalar el paquet de mlagents-learn de python, b</w:t>
+      </w:r>
+      <w:r>
+        <w:rPr>
+          <w:lang w:val="es-ES"/>
+        </w:rPr>
+        <w:t xml:space="preserve">é el paquet de </w:t>
+      </w:r>
+      <w:r>
+        <w:rPr>
+          <w:i/>
+          <w:iCs/>
+          <w:lang w:val="es-ES"/>
+        </w:rPr>
+        <w:t>TensorBoard</w:t>
+      </w:r>
+      <w:r>
+        <w:rPr>
+          <w:i/>
+          <w:iCs/>
+          <w:lang w:val="es-ES"/>
+        </w:rPr>
+        <w:t xml:space="preserve">. </w:t>
+      </w:r>
+      <w:r>
+        <w:rPr>
+          <w:lang w:val="es-ES"/>
+        </w:rPr>
+        <w:t xml:space="preserve">Aquest paquets ens permetra veura grafiques en temps real de parametres com el </w:t>
+      </w:r>
+      <w:r>
+        <w:rPr>
+          <w:i/>
+          <w:iCs/>
+          <w:lang w:val="es-ES"/>
+        </w:rPr>
+        <w:t xml:space="preserve">Learning Rate, Cumulative Reward, Policy Loss </w:t>
+      </w:r>
+      <w:r>
+        <w:rPr>
+          <w:lang w:val="es-ES"/>
+        </w:rPr>
+        <w:t>i altres.</w:t>
+      </w:r>
+    </w:p>
+    <w:p>
+      <w:pPr>
+        <w:pStyle w:val="Prrafodelista"/>
+        <w:rPr>
+          <w:lang w:val="es-ES"/>
+        </w:rPr>
+      </w:pPr>
+    </w:p>
+    <w:p>
+      <w:pPr>
+        <w:pStyle w:val="Prrafodelista"/>
+        <w:rPr>
+          <w:lang w:val="es-ES"/>
+        </w:rPr>
+      </w:pPr>
+      <w:r>
+        <w:rPr>
+          <w:lang w:val="es-ES"/>
+        </w:rPr>
+        <w:t xml:space="preserve">Per que s’obri un servidor web i consumir les grafiques per un navegador cal </w:t>
+      </w:r>
+      <w:r>
+        <w:rPr>
+          <w:lang w:val="es-ES"/>
+        </w:rPr>
+        <w:t>anar</w:t>
+      </w:r>
+      <w:r>
+        <w:rPr>
+          <w:lang w:val="es-ES"/>
+        </w:rPr>
+        <w:t xml:space="preserve"> al directori de results i acceder a la carpeta que te com a nom l’ID de l’execució del mlagents</w:t>
+      </w:r>
+      <w:r>
+        <w:rPr>
+          <w:lang w:val="es-ES"/>
+        </w:rPr>
+        <w:t>-</w:t>
+      </w:r>
+      <w:r>
+        <w:rPr>
+          <w:lang w:val="es-ES"/>
+        </w:rPr>
+        <w:t>learn.</w:t>
+      </w:r>
+    </w:p>
+    <w:p>
+      <w:pPr>
+        <w:pStyle w:val="Prrafodelista"/>
+        <w:rPr>
+          <w:lang w:val="es-ES"/>
+        </w:rPr>
+      </w:pPr>
+      <w:r>
+        <w:rPr>
+          <w:lang w:val="es-ES"/>
+        </w:rPr>
+        <w:t xml:space="preserve">Comanda: </w:t>
+      </w:r>
+      <w:r>
+        <w:rPr>
+          <w:lang w:val="es-ES"/>
+        </w:rPr>
+        <w:t>tensorboard --</w:t>
+      </w:r>
+      <w:proofErr w:type="gramStart"/>
+      <w:r>
+        <w:rPr>
+          <w:lang w:val="es-ES"/>
+        </w:rPr>
+        <w:t>logdir .</w:t>
+      </w:r>
+      <w:proofErr w:type="gramEnd"/>
+      <w:r>
+        <w:rPr>
+          <w:lang w:val="es-ES"/>
+        </w:rPr>
+        <w:t>\npc01\</w:t>
+      </w:r>
+      <w:r>
+        <w:rPr>
+          <w:lang w:val="es-ES"/>
+        </w:rPr>
+        <w:t>.</w:t>
+      </w:r>
+    </w:p>
+    <w:p>
+      <w:pPr>
+        <w:pStyle w:val="Prrafodelista"/>
+        <w:rPr>
+          <w:lang w:val="es-ES"/>
+        </w:rPr>
+      </w:pPr>
+    </w:p>
+    <w:p>
+      <w:pPr>
+        <w:pStyle w:val="Prrafodelista"/>
+        <w:rPr>
+          <w:lang w:val="es-ES"/>
+        </w:rPr>
+      </w:pPr>
+      <w:r>
+        <w:rPr>
+          <w:noProof/>
+          <w:lang w:val="es-ES"/>
+        </w:rPr>
+        <w:drawing>
+          <wp:inline distT="0" distB="0" distL="0" distR="0" wp14:anchorId="214C3741" wp14:editId="3431246E">
+            <wp:extent cx="5731510" cy="2566035"/>
+            <wp:effectExtent l="0" t="0" r="2540" b="5715"/>
+            <wp:docPr id="11" name="Imagen 11" descr="Pantalla de un computador&#10;&#10;Descripción generada automáticamente con confianza media"/>
+            <wp:cNvGraphicFramePr>
+              <a:graphicFrameLocks xmlns:a="http://schemas.openxmlformats.org/drawingml/2006/main" noChangeAspect="1"/>
+            </wp:cNvGraphicFramePr>
+            <a:graphic xmlns:a="http://schemas.openxmlformats.org/drawingml/2006/main">
+              <a:graphicData uri="http://schemas.openxmlformats.org/drawingml/2006/picture">
+                <pic:pic xmlns:pic="http://schemas.openxmlformats.org/drawingml/2006/picture">
+                  <pic:nvPicPr>
+                    <pic:cNvPr id="11" name="Imagen 11" descr="Pantalla de un computador&#10;&#10;Descripción generada automáticamente con confianza media"/>
+                    <pic:cNvPicPr/>
+                  </pic:nvPicPr>
+                  <pic:blipFill>
+                    <a:blip r:embed="rId15"/>
+                    <a:stretch>
+                      <a:fillRect/>
+                    </a:stretch>
+                  </pic:blipFill>
+                  <pic:spPr>
+                    <a:xfrm>
+                      <a:off x="0" y="0"/>
+                      <a:ext cx="5731510" cy="2566035"/>
+                    </a:xfrm>
+                    <a:prstGeom prst="rect">
+                      <a:avLst/>
+                    </a:prstGeom>
+                  </pic:spPr>
+                </pic:pic>
+              </a:graphicData>
+            </a:graphic>
+          </wp:inline>
+        </w:drawing>
+      </w:r>
+    </w:p>
+    <w:p>
+      <w:pPr>
+        <w:pStyle w:val="Prrafodelista"/>
+        <w:rPr>
+          <w:i/>
+          <w:iCs/>
+          <w:lang w:val="es-ES"/>
+        </w:rPr>
+      </w:pPr>
+      <w:r>
+        <w:rPr>
+          <w:i/>
+          <w:iCs/>
+          <w:lang w:val="es-ES"/>
+        </w:rPr>
+        <w:t>Cumalitive Reward and Episode Length</w:t>
+      </w:r>
+    </w:p>
+    <w:p>
+      <w:pPr>
+        <w:pStyle w:val="Prrafodelista"/>
+        <w:rPr>
+          <w:lang w:val="es-ES"/>
+        </w:rPr>
+      </w:pPr>
+      <w:r>
+        <w:rPr>
+          <w:lang w:val="es-ES"/>
+        </w:rPr>
+        <w:t xml:space="preserve">La primera gràfica representa una mitja de lo que es guanya per episodi. Te sentit ja que a mesura que el model va aprenent, </w:t>
+      </w:r>
+      <w:r>
+        <w:rPr>
+          <w:lang w:val="es-ES"/>
+        </w:rPr>
+        <w:t>el guany acumalat per episodi ha de creixer, i si ens fixem comença a estancar</w:t>
+      </w:r>
+      <w:r>
+        <w:rPr>
+          <w:lang w:val="es-ES"/>
+        </w:rPr>
+        <w:t>-</w:t>
+      </w:r>
+      <w:r>
+        <w:rPr>
+          <w:lang w:val="es-ES"/>
+        </w:rPr>
+        <w:t>se cap al final.</w:t>
+      </w:r>
+    </w:p>
+    <w:p>
+      <w:pPr>
+        <w:pStyle w:val="Prrafodelista"/>
+        <w:rPr>
+          <w:lang w:val="es-ES"/>
+        </w:rPr>
+      </w:pPr>
+    </w:p>
+    <w:p>
+      <w:pPr>
+        <w:pStyle w:val="Prrafodelista"/>
+        <w:rPr>
+          <w:lang w:val="es-ES"/>
+        </w:rPr>
+      </w:pPr>
+      <w:r>
+        <w:rPr>
+          <w:lang w:val="es-ES"/>
+        </w:rPr>
+        <w:t>La segona grafica representa quan dura un episodi de mitja. També té la seva lógica ja que dintre del model de C</w:t>
+      </w:r>
+      <w:r>
+        <w:rPr>
+          <w:lang w:val="es-ES"/>
+        </w:rPr>
+        <w:t>#</w:t>
+      </w:r>
+      <w:r>
+        <w:rPr>
+          <w:lang w:val="es-ES"/>
+        </w:rPr>
+        <w:t xml:space="preserve">, en el moment que el NPC traspasa els seus limits, es reinicia de forma forçada el </w:t>
+      </w:r>
+      <w:proofErr w:type="gramStart"/>
+      <w:r>
+        <w:rPr>
+          <w:lang w:val="es-ES"/>
+        </w:rPr>
+        <w:t>cicle</w:t>
+      </w:r>
+      <w:proofErr w:type="gramEnd"/>
+      <w:r>
+        <w:rPr>
+          <w:lang w:val="es-ES"/>
+        </w:rPr>
+        <w:t xml:space="preserve"> de aprenentatge. A mesura que el model apren a no sortir</w:t>
+      </w:r>
+      <w:r>
+        <w:rPr>
+          <w:lang w:val="es-ES"/>
+        </w:rPr>
+        <w:t>-se d</w:t>
+      </w:r>
+      <w:r>
+        <w:rPr>
+          <w:lang w:val="es-ES"/>
+        </w:rPr>
+        <w:t>el rang, el temps d’episodi s’aproximarà al nombre màxim de pasos configurats per episodi.</w:t>
+      </w:r>
+    </w:p>
+    <w:p>
+      <w:pPr>
+        <w:pStyle w:val="Prrafodelista"/>
+        <w:rPr>
+          <w:lang w:val="es-ES"/>
+        </w:rPr>
+      </w:pPr>
+    </w:p>
+    <w:p>
+      <w:pPr>
+        <w:pStyle w:val="Prrafodelista"/>
+        <w:rPr>
+          <w:lang w:val="es-ES"/>
+        </w:rPr>
+      </w:pPr>
+    </w:p>
+    <w:p>
+      <w:pPr>
+        <w:pStyle w:val="Prrafodelista"/>
+        <w:rPr>
+          <w:lang w:val="es-ES"/>
+        </w:rPr>
+      </w:pPr>
+    </w:p>
+    <w:p>
+      <w:pPr>
+        <w:pStyle w:val="Prrafodelista"/>
+        <w:rPr>
+          <w:lang w:val="es-ES"/>
+        </w:rPr>
+      </w:pPr>
+    </w:p>
+    <w:p>
+      <w:pPr>
+        <w:pStyle w:val="Prrafodelista"/>
+        <w:rPr>
+          <w:lang w:val="es-ES"/>
+        </w:rPr>
+      </w:pPr>
+    </w:p>
+    <w:p>
+      <w:pPr>
+        <w:pStyle w:val="Prrafodelista"/>
+        <w:rPr>
+          <w:lang w:val="es-ES"/>
+        </w:rPr>
+      </w:pPr>
+    </w:p>
+    <w:p>
+      <w:pPr>
+        <w:pStyle w:val="Prrafodelista"/>
+        <w:rPr>
+          <w:lang w:val="es-ES"/>
+        </w:rPr>
+      </w:pPr>
+    </w:p>
+    <w:p>
+      <w:pPr>
+        <w:pStyle w:val="Prrafodelista"/>
+        <w:rPr>
+          <w:lang w:val="es-ES"/>
+        </w:rPr>
+      </w:pPr>
+    </w:p>
+    <w:p>
+      <w:pPr>
+        <w:pStyle w:val="Prrafodelista"/>
+        <w:rPr>
+          <w:lang w:val="es-ES"/>
+        </w:rPr>
+      </w:pPr>
+      <w:r>
+        <w:rPr>
+          <w:noProof/>
+          <w:lang w:val="es-ES"/>
+        </w:rPr>
+        <w:lastRenderedPageBreak/>
+        <w:drawing>
+          <wp:inline distT="0" distB="0" distL="0" distR="0" wp14:anchorId="03603DAE" wp14:editId="6890FBF4">
+            <wp:extent cx="5731510" cy="2191385"/>
+            <wp:effectExtent l="0" t="0" r="2540" b="0"/>
+            <wp:docPr id="8" name="Imagen 8" descr="Gráfico, Gráfico de líneas&#10;&#10;Descripción generada automáticamente"/>
+            <wp:cNvGraphicFramePr>
+              <a:graphicFrameLocks xmlns:a="http://schemas.openxmlformats.org/drawingml/2006/main" noChangeAspect="1"/>
+            </wp:cNvGraphicFramePr>
+            <a:graphic xmlns:a="http://schemas.openxmlformats.org/drawingml/2006/main">
+              <a:graphicData uri="http://schemas.openxmlformats.org/drawingml/2006/picture">
+                <pic:pic xmlns:pic="http://schemas.openxmlformats.org/drawingml/2006/picture">
+                  <pic:nvPicPr>
+                    <pic:cNvPr id="8" name="Imagen 8" descr="Gráfico, Gráfico de líneas&#10;&#10;Descripción generada automáticamente"/>
+                    <pic:cNvPicPr/>
+                  </pic:nvPicPr>
+                  <pic:blipFill>
+                    <a:blip r:embed="rId16"/>
+                    <a:stretch>
+                      <a:fillRect/>
+                    </a:stretch>
+                  </pic:blipFill>
+                  <pic:spPr>
+                    <a:xfrm>
+                      <a:off x="0" y="0"/>
+                      <a:ext cx="5731510" cy="2191385"/>
+                    </a:xfrm>
+                    <a:prstGeom prst="rect">
+                      <a:avLst/>
+                    </a:prstGeom>
+                  </pic:spPr>
+                </pic:pic>
+              </a:graphicData>
+            </a:graphic>
+          </wp:inline>
+        </w:drawing>
+      </w:r>
+    </w:p>
+    <w:p>
+      <w:pPr>
+        <w:pStyle w:val="Prrafodelista"/>
+        <w:rPr>
+          <w:lang w:val="es-ES"/>
+        </w:rPr>
+      </w:pPr>
+      <w:r>
+        <w:rPr>
+          <w:lang w:val="es-ES"/>
+        </w:rPr>
+        <w:t xml:space="preserve">La grafica de </w:t>
+      </w:r>
+      <w:r>
+        <w:rPr>
+          <w:i/>
+          <w:iCs/>
+          <w:lang w:val="es-ES"/>
+        </w:rPr>
+        <w:t xml:space="preserve">Policy Loss </w:t>
+      </w:r>
+      <w:r>
+        <w:rPr>
+          <w:lang w:val="es-ES"/>
+        </w:rPr>
+        <w:t>representa quant la política canvia, un model correcte en teoría tindria que fer que aquests canvi minimitzi.</w:t>
+      </w:r>
+    </w:p>
+    <w:p>
+      <w:pPr>
+        <w:pStyle w:val="Prrafodelista"/>
+        <w:rPr>
+          <w:lang w:val="es-ES"/>
+        </w:rPr>
+      </w:pPr>
+    </w:p>
+    <w:p>
+      <w:pPr>
+        <w:pStyle w:val="Prrafodelista"/>
+        <w:rPr>
+          <w:lang w:val="es-ES"/>
+        </w:rPr>
+      </w:pPr>
+      <w:r>
+        <w:rPr>
+          <w:lang w:val="es-ES"/>
+        </w:rPr>
+        <w:t xml:space="preserve">La grafica de </w:t>
+      </w:r>
+      <w:r>
+        <w:rPr>
+          <w:i/>
+          <w:iCs/>
+          <w:lang w:val="es-ES"/>
+        </w:rPr>
+        <w:t xml:space="preserve">Value Loss </w:t>
+      </w:r>
+      <w:r>
+        <w:rPr>
+          <w:lang w:val="es-ES"/>
+        </w:rPr>
+        <w:t xml:space="preserve">representa la mitja de perduas, un model correcte ha d’anar pujant aquesta mitja fins que sigui estable, desprès </w:t>
+      </w:r>
+      <w:proofErr w:type="gramStart"/>
+      <w:r>
+        <w:rPr>
+          <w:lang w:val="es-ES"/>
+        </w:rPr>
+        <w:t>tendirà  a</w:t>
+      </w:r>
+      <w:proofErr w:type="gramEnd"/>
+      <w:r>
+        <w:rPr>
+          <w:lang w:val="es-ES"/>
+        </w:rPr>
+        <w:t xml:space="preserve"> baixar.</w:t>
+      </w:r>
+    </w:p>
+    <w:p>
+      <w:pPr>
+        <w:pStyle w:val="Prrafodelista"/>
+        <w:rPr>
+          <w:lang w:val="es-ES"/>
+        </w:rPr>
+      </w:pPr>
+      <w:r>
+        <w:rPr>
+          <w:noProof/>
+          <w:lang w:val="es-ES"/>
+        </w:rPr>
+        <w:drawing>
+          <wp:inline distT="0" distB="0" distL="0" distR="0" wp14:anchorId="6EC3B549" wp14:editId="650E9BD7">
+            <wp:extent cx="3238952" cy="2524477"/>
+            <wp:effectExtent l="0" t="0" r="0" b="9525"/>
+            <wp:docPr id="9" name="Imagen 9" descr="Gráfico, Gráfico de líneas&#10;&#10;Descripción generada automáticamente"/>
+            <wp:cNvGraphicFramePr>
+              <a:graphicFrameLocks xmlns:a="http://schemas.openxmlformats.org/drawingml/2006/main" noChangeAspect="1"/>
+            </wp:cNvGraphicFramePr>
+            <a:graphic xmlns:a="http://schemas.openxmlformats.org/drawingml/2006/main">
+              <a:graphicData uri="http://schemas.openxmlformats.org/drawingml/2006/picture">
+                <pic:pic xmlns:pic="http://schemas.openxmlformats.org/drawingml/2006/picture">
+                  <pic:nvPicPr>
+                    <pic:cNvPr id="9" name="Imagen 9" descr="Gráfico, Gráfico de líneas&#10;&#10;Descripción generada automáticamente"/>
+                    <pic:cNvPicPr/>
+                  </pic:nvPicPr>
+                  <pic:blipFill>
+                    <a:blip r:embed="rId17"/>
+                    <a:stretch>
+                      <a:fillRect/>
+                    </a:stretch>
+                  </pic:blipFill>
+                  <pic:spPr>
+                    <a:xfrm>
+                      <a:off x="0" y="0"/>
+                      <a:ext cx="3238952" cy="2524477"/>
+                    </a:xfrm>
+                    <a:prstGeom prst="rect">
+                      <a:avLst/>
+                    </a:prstGeom>
+                  </pic:spPr>
+                </pic:pic>
+              </a:graphicData>
+            </a:graphic>
+          </wp:inline>
+        </w:drawing>
+      </w:r>
+    </w:p>
+    <w:p>
+      <w:pPr>
+        <w:pStyle w:val="Prrafodelista"/>
+        <w:rPr>
+          <w:noProof/>
+        </w:rPr>
+      </w:pPr>
+      <w:r>
+        <w:rPr>
+          <w:lang w:val="es-ES"/>
+        </w:rPr>
+        <w:t xml:space="preserve">La grafica d’entropia representa que tan aleatori son els moviments, un model correcte ha de baixar aquesta aleaotoritat </w:t>
+      </w:r>
+      <w:r>
+        <w:rPr>
+          <w:lang w:val="es-ES"/>
+        </w:rPr>
+        <w:t>i fer més lo que ha estat aprenent.</w:t>
+      </w:r>
+      <w:r>
+        <w:rPr>
+          <w:noProof/>
+        </w:rPr>
+        <w:t xml:space="preserve"> </w:t>
+      </w:r>
+    </w:p>
+    <w:p>
+      <w:pPr>
+        <w:pStyle w:val="Prrafodelista"/>
+        <w:rPr>
+          <w:noProof/>
+        </w:rPr>
+      </w:pPr>
+    </w:p>
+    <w:p>
+      <w:pPr>
+        <w:pStyle w:val="Prrafodelista"/>
+        <w:rPr>
+          <w:noProof/>
+        </w:rPr>
+      </w:pPr>
+    </w:p>
+    <w:p>
+      <w:pPr>
+        <w:pStyle w:val="Prrafodelista"/>
+        <w:rPr>
+          <w:noProof/>
+        </w:rPr>
+      </w:pPr>
+    </w:p>
+    <w:p>
+      <w:pPr>
+        <w:pStyle w:val="Prrafodelista"/>
+        <w:rPr>
+          <w:noProof/>
+          <w:lang w:val="es-ES"/>
+        </w:rPr>
+      </w:pPr>
+      <w:r>
+        <w:rPr>
+          <w:noProof/>
+          <w:lang w:val="es-ES"/>
+        </w:rPr>
+        <w:lastRenderedPageBreak/>
+        <w:drawing>
+          <wp:inline distT="0" distB="0" distL="0" distR="0" wp14:anchorId="3B38FD48" wp14:editId="1459746C">
+            <wp:extent cx="3753374" cy="2362530"/>
+            <wp:effectExtent l="0" t="0" r="0" b="0"/>
+            <wp:docPr id="12" name="Imagen 12" descr="Gráfico, Gráfico de líneas&#10;&#10;Descripción generada automáticamente"/>
+            <wp:cNvGraphicFramePr>
+              <a:graphicFrameLocks xmlns:a="http://schemas.openxmlformats.org/drawingml/2006/main" noChangeAspect="1"/>
+            </wp:cNvGraphicFramePr>
+            <a:graphic xmlns:a="http://schemas.openxmlformats.org/drawingml/2006/main">
+              <a:graphicData uri="http://schemas.openxmlformats.org/drawingml/2006/picture">
+                <pic:pic xmlns:pic="http://schemas.openxmlformats.org/drawingml/2006/picture">
+                  <pic:nvPicPr>
+                    <pic:cNvPr id="12" name="Imagen 12" descr="Gráfico, Gráfico de líneas&#10;&#10;Descripción generada automáticamente"/>
+                    <pic:cNvPicPr/>
+                  </pic:nvPicPr>
+                  <pic:blipFill>
+                    <a:blip r:embed="rId18"/>
+                    <a:stretch>
+                      <a:fillRect/>
+                    </a:stretch>
+                  </pic:blipFill>
+                  <pic:spPr>
+                    <a:xfrm>
+                      <a:off x="0" y="0"/>
+                      <a:ext cx="3753374" cy="2362530"/>
+                    </a:xfrm>
+                    <a:prstGeom prst="rect">
+                      <a:avLst/>
+                    </a:prstGeom>
+                  </pic:spPr>
+                </pic:pic>
+              </a:graphicData>
+            </a:graphic>
+          </wp:inline>
+        </w:drawing>
+      </w:r>
+    </w:p>
+    <w:p>
+      <w:pPr>
+        <w:pStyle w:val="Prrafodelista"/>
+        <w:rPr>
+          <w:lang w:val="es-ES"/>
+        </w:rPr>
+      </w:pPr>
+      <w:r>
+        <w:rPr>
+          <w:noProof/>
+          <w:lang w:val="es-ES"/>
+        </w:rPr>
+        <w:t xml:space="preserve">La grafica de </w:t>
+      </w:r>
+      <w:r>
+        <w:rPr>
+          <w:i/>
+          <w:iCs/>
+          <w:noProof/>
+          <w:lang w:val="es-ES"/>
+        </w:rPr>
+        <w:t>Learning Rate</w:t>
+      </w:r>
+      <w:r>
+        <w:rPr>
+          <w:noProof/>
+          <w:lang w:val="es-ES"/>
+        </w:rPr>
+        <w:t xml:space="preserve"> ens diu que tan va aprenent, a mesura que passen els passos, com es normal, a mesura que pasa el temps, aprendre noves coses per episodi sera més difici que al principi.</w:t>
+      </w:r>
+    </w:p>
+    <w:p>
+      <w:pPr>
+        <w:pStyle w:val="Prrafodelista"/>
+        <w:rPr>
+          <w:lang w:val="es-ES"/>
+        </w:rPr>
+      </w:pPr>
+    </w:p>
     <w:sectPr>
       <w:pgSz w:w="11906" w:h="16838"/>
       <w:pgMar w:top="1440" w:right="1440" w:bottom="1440" w:left="1440" w:header="720" w:footer="720" w:gutter="0"/>
@@ -2400,6 +2909,119 @@
 <file path=word/numbering.xml><?xml version="1.0" encoding="utf-8"?>
 <w:numbering xmlns:wpc="http://schemas.microsoft.com/office/word/2010/wordprocessingCanvas" xmlns:cx="http://schemas.microsoft.com/office/drawing/2014/chartex" xmlns:cx1="http://schemas.microsoft.com/office/drawing/2015/9/8/chartex" xmlns:cx2="http://schemas.microsoft.com/office/drawing/2015/10/21/chartex" xmlns:cx3="http://schemas.microsoft.com/office/drawing/2016/5/9/chartex" xmlns:cx4="http://schemas.microsoft.com/office/drawing/2016/5/10/chartex" xmlns:cx5="http://schemas.microsoft.com/office/drawing/2016/5/11/chartex" xmlns:cx6="http://schemas.microsoft.com/office/drawing/2016/5/12/chartex" xmlns:cx7="http://schemas.microsoft.com/office/drawing/2016/5/13/chartex" xmlns:cx8="http://schemas.microsoft.com/office/drawing/2016/5/14/chartex" xmlns:mc="http://schemas.openxmlformats.org/markup-compatibility/2006" xmlns:aink="http://schemas.microsoft.com/office/drawing/2016/ink" xmlns:am3d="http://schemas.microsoft.com/office/drawing/2017/model3d" xmlns:o="urn:schemas-microsoft-com:office:office" xmlns:r="http://schemas.openxmlformats.org/officeDocument/2006/relationships" xmlns:m="http://schemas.openxmlformats.org/officeDocument/2006/math" xmlns:v="urn:schemas-microsoft-com:vml" xmlns:wp14="http://schemas.microsoft.com/office/word/2010/wordprocessingDrawing" xmlns:wp="http://schemas.openxmlformats.org/drawingml/2006/wordprocessingDrawing" xmlns:w10="urn:schemas-microsoft-com:office:word" xmlns:w="http://schemas.openxmlformats.org/wordprocessingml/2006/main" xmlns:w14="http://schemas.microsoft.com/office/word/2010/wordml" xmlns:w15="http://schemas.microsoft.com/office/word/2012/wordml" xmlns:w16cex="http://schemas.microsoft.com/office/word/2018/wordml/cex" xmlns:w16cid="http://schemas.microsoft.com/office/word/2016/wordml/cid" xmlns:w16="http://schemas.microsoft.com/office/word/2018/wordml" xmlns:w16sdtdh="http://schemas.microsoft.com/office/word/2020/wordml/sdtdatahash" xmlns:w16se="http://schemas.microsoft.com/office/word/2015/wordml/symex" xmlns:wpg="http://schemas.microsoft.com/office/word/2010/wordprocessingGroup" xmlns:wpi="http://schemas.microsoft.com/office/word/2010/wordprocessingInk" xmlns:wne="http://schemas.microsoft.com/office/word/2006/wordml" xmlns:wps="http://schemas.microsoft.com/office/word/2010/wordprocessingShape" mc:Ignorable="w14 w15 w16se w16cid w16 w16cex w16sdtdh wp14">
   <w:abstractNum w:abstractNumId="0" w15:restartNumberingAfterBreak="0">
+    <w:nsid w:val="381A7AFE"/>
+    <w:multiLevelType w:val="hybridMultilevel"/>
+    <w:tmpl w:val="6A80266E"/>
+    <w:lvl w:ilvl="0" w:tplc="04090001">
+      <w:start w:val="1"/>
+      <w:numFmt w:val="bullet"/>
+      <w:lvlText w:val=""/>
+      <w:lvlJc w:val="left"/>
+      <w:pPr>
+        <w:ind w:left="1440" w:hanging="360"/>
+      </w:pPr>
+      <w:rPr>
+        <w:rFonts w:ascii="Symbol" w:hAnsi="Symbol" w:hint="default"/>
+      </w:rPr>
+    </w:lvl>
+    <w:lvl w:ilvl="1" w:tplc="04090003" w:tentative="1">
+      <w:start w:val="1"/>
+      <w:numFmt w:val="bullet"/>
+      <w:lvlText w:val="o"/>
+      <w:lvlJc w:val="left"/>
+      <w:pPr>
+        <w:ind w:left="2160" w:hanging="360"/>
+      </w:pPr>
+      <w:rPr>
+        <w:rFonts w:ascii="Courier New" w:hAnsi="Courier New" w:cs="Courier New" w:hint="default"/>
+      </w:rPr>
+    </w:lvl>
+    <w:lvl w:ilvl="2" w:tplc="04090005" w:tentative="1">
+      <w:start w:val="1"/>
+      <w:numFmt w:val="bullet"/>
+      <w:lvlText w:val=""/>
+      <w:lvlJc w:val="left"/>
+      <w:pPr>
+        <w:ind w:left="2880" w:hanging="360"/>
+      </w:pPr>
+      <w:rPr>
+        <w:rFonts w:ascii="Wingdings" w:hAnsi="Wingdings" w:hint="default"/>
+      </w:rPr>
+    </w:lvl>
+    <w:lvl w:ilvl="3" w:tplc="04090001" w:tentative="1">
+      <w:start w:val="1"/>
+      <w:numFmt w:val="bullet"/>
+      <w:lvlText w:val=""/>
+      <w:lvlJc w:val="left"/>
+      <w:pPr>
+        <w:ind w:left="3600" w:hanging="360"/>
+      </w:pPr>
+      <w:rPr>
+        <w:rFonts w:ascii="Symbol" w:hAnsi="Symbol" w:hint="default"/>
+      </w:rPr>
+    </w:lvl>
+    <w:lvl w:ilvl="4" w:tplc="04090003" w:tentative="1">
+      <w:start w:val="1"/>
+      <w:numFmt w:val="bullet"/>
+      <w:lvlText w:val="o"/>
+      <w:lvlJc w:val="left"/>
+      <w:pPr>
+        <w:ind w:left="4320" w:hanging="360"/>
+      </w:pPr>
+      <w:rPr>
+        <w:rFonts w:ascii="Courier New" w:hAnsi="Courier New" w:cs="Courier New" w:hint="default"/>
+      </w:rPr>
+    </w:lvl>
+    <w:lvl w:ilvl="5" w:tplc="04090005" w:tentative="1">
+      <w:start w:val="1"/>
+      <w:numFmt w:val="bullet"/>
+      <w:lvlText w:val=""/>
+      <w:lvlJc w:val="left"/>
+      <w:pPr>
+        <w:ind w:left="5040" w:hanging="360"/>
+      </w:pPr>
+      <w:rPr>
+        <w:rFonts w:ascii="Wingdings" w:hAnsi="Wingdings" w:hint="default"/>
+      </w:rPr>
+    </w:lvl>
+    <w:lvl w:ilvl="6" w:tplc="04090001" w:tentative="1">
+      <w:start w:val="1"/>
+      <w:numFmt w:val="bullet"/>
+      <w:lvlText w:val=""/>
+      <w:lvlJc w:val="left"/>
+      <w:pPr>
+        <w:ind w:left="5760" w:hanging="360"/>
+      </w:pPr>
+      <w:rPr>
+        <w:rFonts w:ascii="Symbol" w:hAnsi="Symbol" w:hint="default"/>
+      </w:rPr>
+    </w:lvl>
+    <w:lvl w:ilvl="7" w:tplc="04090003" w:tentative="1">
+      <w:start w:val="1"/>
+      <w:numFmt w:val="bullet"/>
+      <w:lvlText w:val="o"/>
+      <w:lvlJc w:val="left"/>
+      <w:pPr>
+        <w:ind w:left="6480" w:hanging="360"/>
+      </w:pPr>
+      <w:rPr>
+        <w:rFonts w:ascii="Courier New" w:hAnsi="Courier New" w:cs="Courier New" w:hint="default"/>
+      </w:rPr>
+    </w:lvl>
+    <w:lvl w:ilvl="8" w:tplc="04090005" w:tentative="1">
+      <w:start w:val="1"/>
+      <w:numFmt w:val="bullet"/>
+      <w:lvlText w:val=""/>
+      <w:lvlJc w:val="left"/>
+      <w:pPr>
+        <w:ind w:left="7200" w:hanging="360"/>
+      </w:pPr>
+      <w:rPr>
+        <w:rFonts w:ascii="Wingdings" w:hAnsi="Wingdings" w:hint="default"/>
+      </w:rPr>
+    </w:lvl>
+  </w:abstractNum>
+  <w:abstractNum w:abstractNumId="1" w15:restartNumberingAfterBreak="0">
     <w:nsid w:val="514512E3"/>
     <w:multiLevelType w:val="hybridMultilevel"/>
     <w:tmpl w:val="A7029B18"/>
@@ -2512,7 +3134,7 @@
       </w:rPr>
     </w:lvl>
   </w:abstractNum>
-  <w:abstractNum w:abstractNumId="1" w15:restartNumberingAfterBreak="0">
+  <w:abstractNum w:abstractNumId="2" w15:restartNumberingAfterBreak="0">
     <w:nsid w:val="5E6805A2"/>
     <w:multiLevelType w:val="hybridMultilevel"/>
     <w:tmpl w:val="E4C4C06E"/>
@@ -2602,9 +3224,12 @@
     </w:lvl>
   </w:abstractNum>
   <w:num w:numId="1">
+    <w:abstractNumId w:val="2"/>
+  </w:num>
+  <w:num w:numId="2">
     <w:abstractNumId w:val="1"/>
   </w:num>
-  <w:num w:numId="2">
+  <w:num w:numId="3">
     <w:abstractNumId w:val="0"/>
   </w:num>
 </w:numbering>

</xml_diff>